<commit_message>
Updated styling issues for CV's with photos.
</commit_message>
<xml_diff>
--- a/Download/JJ_BADENHORST_CV_2025_with_photo.docx
+++ b/Download/JJ_BADENHORST_CV_2025_with_photo.docx
@@ -1356,148 +1356,6 @@
         </w:rPr>
         <w:t xml:space="preserve">Senior Test Analyst</w:t>
       </w:r>
-    </w:p>
-    <w:p>
-      <w:pPr>
-        <w:pBdr>
-          <w:top w:color="auto" w:space="0" w:sz="0" w:val="none"/>
-          <w:bottom w:color="auto" w:space="0" w:sz="0" w:val="none"/>
-          <w:between w:color="auto" w:space="0" w:sz="0" w:val="none"/>
-        </w:pBdr>
-        <w:shd w:fill="ffffff" w:val="clear"/>
-        <w:spacing w:line="240" w:lineRule="auto"/>
-        <w:jc w:val="left"/>
-        <w:rPr>
-          <w:sz w:val="20"/>
-          <w:szCs w:val="20"/>
-        </w:rPr>
-      </w:pPr>
-      <w:r>
-        <w:rPr>
-          <w:rtl w:val="0"/>
-        </w:rPr>
-      </w:r>
-    </w:p>
-    <w:p>
-      <w:pPr>
-        <w:pBdr>
-          <w:top w:color="auto" w:space="0" w:sz="0" w:val="none"/>
-          <w:bottom w:color="auto" w:space="0" w:sz="0" w:val="none"/>
-          <w:between w:color="auto" w:space="0" w:sz="0" w:val="none"/>
-        </w:pBdr>
-        <w:shd w:fill="ffffff" w:val="clear"/>
-        <w:spacing w:line="240" w:lineRule="auto"/>
-        <w:jc w:val="left"/>
-        <w:rPr>
-          <w:sz w:val="20"/>
-          <w:szCs w:val="20"/>
-        </w:rPr>
-      </w:pPr>
-      <w:r>
-        <w:rPr>
-          <w:rtl w:val="0"/>
-        </w:rPr>
-      </w:r>
-    </w:p>
-    <w:p>
-      <w:pPr>
-        <w:pBdr>
-          <w:top w:color="auto" w:space="0" w:sz="0" w:val="none"/>
-          <w:bottom w:color="auto" w:space="0" w:sz="0" w:val="none"/>
-          <w:between w:color="auto" w:space="0" w:sz="0" w:val="none"/>
-        </w:pBdr>
-        <w:shd w:fill="ffffff" w:val="clear"/>
-        <w:spacing w:line="240" w:lineRule="auto"/>
-        <w:jc w:val="left"/>
-        <w:rPr>
-          <w:sz w:val="20"/>
-          <w:szCs w:val="20"/>
-        </w:rPr>
-      </w:pPr>
-      <w:r>
-        <w:rPr>
-          <w:rtl w:val="0"/>
-        </w:rPr>
-      </w:r>
-    </w:p>
-    <w:p>
-      <w:pPr>
-        <w:pBdr>
-          <w:top w:color="auto" w:space="0" w:sz="0" w:val="none"/>
-          <w:bottom w:color="auto" w:space="0" w:sz="0" w:val="none"/>
-          <w:between w:color="auto" w:space="0" w:sz="0" w:val="none"/>
-        </w:pBdr>
-        <w:shd w:fill="ffffff" w:val="clear"/>
-        <w:spacing w:line="240" w:lineRule="auto"/>
-        <w:jc w:val="left"/>
-        <w:rPr>
-          <w:sz w:val="20"/>
-          <w:szCs w:val="20"/>
-        </w:rPr>
-      </w:pPr>
-      <w:r>
-        <w:rPr>
-          <w:rtl w:val="0"/>
-        </w:rPr>
-      </w:r>
-    </w:p>
-    <w:p>
-      <w:pPr>
-        <w:pBdr>
-          <w:top w:color="auto" w:space="0" w:sz="0" w:val="none"/>
-          <w:bottom w:color="auto" w:space="0" w:sz="0" w:val="none"/>
-          <w:between w:color="auto" w:space="0" w:sz="0" w:val="none"/>
-        </w:pBdr>
-        <w:jc w:val="left"/>
-        <w:rPr>
-          <w:b w:val="1"/>
-          <w:color w:val="aeadad"/>
-          <w:sz w:val="11"/>
-          <w:szCs w:val="11"/>
-        </w:rPr>
-      </w:pPr>
-      <w:r>
-        <w:rPr>
-          <w:rtl w:val="0"/>
-        </w:rPr>
-      </w:r>
-    </w:p>
-    <w:p>
-      <w:pPr>
-        <w:pBdr>
-          <w:top w:color="auto" w:space="0" w:sz="0" w:val="none"/>
-          <w:bottom w:color="auto" w:space="0" w:sz="0" w:val="none"/>
-          <w:between w:color="auto" w:space="0" w:sz="0" w:val="none"/>
-        </w:pBdr>
-        <w:jc w:val="left"/>
-        <w:rPr>
-          <w:b w:val="1"/>
-          <w:color w:val="aeadad"/>
-          <w:sz w:val="11"/>
-          <w:szCs w:val="11"/>
-        </w:rPr>
-      </w:pPr>
-      <w:r>
-        <w:rPr>
-          <w:rtl w:val="0"/>
-        </w:rPr>
-      </w:r>
-    </w:p>
-    <w:p>
-      <w:pPr>
-        <w:pBdr>
-          <w:top w:color="auto" w:space="0" w:sz="0" w:val="none"/>
-          <w:bottom w:color="auto" w:space="0" w:sz="0" w:val="none"/>
-          <w:between w:color="auto" w:space="0" w:sz="0" w:val="none"/>
-        </w:pBdr>
-        <w:jc w:val="left"/>
-        <w:rPr>
-          <w:b w:val="1"/>
-          <w:color w:val="aeadad"/>
-          <w:sz w:val="11"/>
-          <w:szCs w:val="11"/>
-        </w:rPr>
-      </w:pPr>
       <w:r>
         <w:rPr>
           <w:rtl w:val="0"/>

</xml_diff>

<commit_message>
Updated HTML styling, encoding issues, resume content and updated square photo to a circle photo.
</commit_message>
<xml_diff>
--- a/Download/JJ_BADENHORST_CV_2025_with_photo.docx
+++ b/Download/JJ_BADENHORST_CV_2025_with_photo.docx
@@ -77,152 +77,8 @@
           </w:tcPr>
           <w:p>
             <w:pPr>
-              <w:keepNext w:val="0"/>
-              <w:keepLines w:val="0"/>
-              <w:pageBreakBefore w:val="0"/>
               <w:widowControl w:val="0"/>
-              <w:pBdr>
-                <w:top w:space="0" w:sz="0" w:val="nil"/>
-                <w:left w:space="0" w:sz="0" w:val="nil"/>
-                <w:bottom w:space="0" w:sz="0" w:val="nil"/>
-                <w:right w:space="0" w:sz="0" w:val="nil"/>
-                <w:between w:space="0" w:sz="0" w:val="nil"/>
-              </w:pBdr>
-              <w:shd w:fill="auto" w:val="clear"/>
-              <w:spacing w:after="0" w:before="0" w:line="240" w:lineRule="auto"/>
-              <w:ind w:left="0" w:right="0" w:firstLine="0"/>
-              <w:jc w:val="left"/>
-              <w:rPr>
-                <w:b w:val="1"/>
-                <w:color w:val="9e9d9d"/>
-                <w:sz w:val="11"/>
-                <w:szCs w:val="11"/>
-              </w:rPr>
-            </w:pPr>
-            <w:r>
-              <w:rPr>
-                <w:rtl w:val="0"/>
-              </w:rPr>
-            </w:r>
-          </w:p>
-        </w:tc>
-        <w:tc>
-          <w:tcPr>
-            <w:tcBorders>
-              <w:top w:color="ffffff" w:space="0" w:sz="8" w:val="single"/>
-              <w:left w:color="ffffff" w:space="0" w:sz="8" w:val="single"/>
-              <w:bottom w:color="ffffff" w:space="0" w:sz="8" w:val="single"/>
-              <w:right w:color="ffffff" w:space="0" w:sz="8" w:val="single"/>
-            </w:tcBorders>
-            <w:shd w:fill="auto" w:val="clear"/>
-            <w:tcMar>
-              <w:top w:w="100.0" w:type="dxa"/>
-              <w:left w:w="100.0" w:type="dxa"/>
-              <w:bottom w:w="100.0" w:type="dxa"/>
-              <w:right w:w="100.0" w:type="dxa"/>
-            </w:tcMar>
-            <w:vAlign w:val="top"/>
-          </w:tcPr>
-          <w:p>
-            <w:pPr>
-              <w:pBdr>
-                <w:top w:color="auto" w:space="0" w:sz="0" w:val="none"/>
-                <w:bottom w:color="auto" w:space="0" w:sz="0" w:val="none"/>
-                <w:between w:color="auto" w:space="0" w:sz="0" w:val="none"/>
-              </w:pBdr>
-              <w:shd w:fill="ffffff" w:val="clear"/>
               <w:spacing w:line="240" w:lineRule="auto"/>
-              <w:jc w:val="right"/>
-              <w:rPr>
-                <w:b w:val="1"/>
-                <w:sz w:val="28"/>
-                <w:szCs w:val="28"/>
-              </w:rPr>
-            </w:pPr>
-            <w:r>
-              <w:rPr>
-                <w:b w:val="1"/>
-                <w:sz w:val="28"/>
-                <w:szCs w:val="28"/>
-                <w:rtl w:val="0"/>
-              </w:rPr>
-              <w:t xml:space="preserve">JACOB BADENHORST</w:t>
-            </w:r>
-          </w:p>
-          <w:p>
-            <w:pPr>
-              <w:pBdr>
-                <w:top w:color="auto" w:space="0" w:sz="0" w:val="none"/>
-                <w:bottom w:color="auto" w:space="0" w:sz="0" w:val="none"/>
-                <w:between w:color="auto" w:space="0" w:sz="0" w:val="none"/>
-              </w:pBdr>
-              <w:shd w:fill="ffffff" w:val="clear"/>
-              <w:spacing w:line="240" w:lineRule="auto"/>
-              <w:jc w:val="right"/>
-              <w:rPr>
-                <w:b w:val="1"/>
-                <w:color w:val="9e9d9d"/>
-                <w:sz w:val="11"/>
-                <w:szCs w:val="11"/>
-              </w:rPr>
-            </w:pPr>
-            <w:r>
-              <w:rPr>
-                <w:b w:val="1"/>
-                <w:color w:val="4a86e8"/>
-                <w:sz w:val="28"/>
-                <w:szCs w:val="28"/>
-                <w:rtl w:val="0"/>
-              </w:rPr>
-              <w:t xml:space="preserve">Test Engineer/Test Analyst</w:t>
-            </w:r>
-            <w:r>
-              <w:rPr>
-                <w:rtl w:val="0"/>
-              </w:rPr>
-            </w:r>
-          </w:p>
-        </w:tc>
-      </w:tr>
-      <w:tr>
-        <w:trPr>
-          <w:cantSplit w:val="0"/>
-          <w:tblHeader w:val="0"/>
-        </w:trPr>
-        <w:tc>
-          <w:tcPr>
-            <w:tcBorders>
-              <w:top w:color="ffffff" w:space="0" w:sz="8" w:val="single"/>
-              <w:left w:color="ffffff" w:space="0" w:sz="8" w:val="single"/>
-              <w:bottom w:color="ffffff" w:space="0" w:sz="8" w:val="single"/>
-              <w:right w:color="ffffff" w:space="0" w:sz="8" w:val="single"/>
-            </w:tcBorders>
-            <w:shd w:fill="auto" w:val="clear"/>
-            <w:tcMar>
-              <w:top w:w="100.0" w:type="dxa"/>
-              <w:left w:w="100.0" w:type="dxa"/>
-              <w:bottom w:w="100.0" w:type="dxa"/>
-              <w:right w:w="100.0" w:type="dxa"/>
-            </w:tcMar>
-            <w:vAlign w:val="top"/>
-          </w:tcPr>
-          <w:p>
-            <w:pPr>
-              <w:keepNext w:val="0"/>
-              <w:keepLines w:val="0"/>
-              <w:pageBreakBefore w:val="0"/>
-              <w:widowControl w:val="0"/>
-              <w:pBdr>
-                <w:top w:space="0" w:sz="0" w:val="nil"/>
-                <w:left w:space="0" w:sz="0" w:val="nil"/>
-                <w:bottom w:space="0" w:sz="0" w:val="nil"/>
-                <w:right w:space="0" w:sz="0" w:val="nil"/>
-                <w:between w:space="0" w:sz="0" w:val="nil"/>
-              </w:pBdr>
-              <w:shd w:fill="auto" w:val="clear"/>
-              <w:spacing w:after="0" w:before="0" w:line="240" w:lineRule="auto"/>
-              <w:ind w:left="0" w:right="0" w:firstLine="0"/>
-              <w:jc w:val="left"/>
               <w:rPr>
                 <w:b w:val="1"/>
                 <w:color w:val="9e9d9d"/>
@@ -238,7 +94,7 @@
                 <w:szCs w:val="11"/>
                 <w:rtl w:val="0"/>
               </w:rPr>
-              <w:t xml:space="preserve">                                  </w:t>
+              <w:t xml:space="preserve">                                 </w:t>
             </w:r>
             <w:r>
               <w:rPr>
@@ -249,7 +105,7 @@
               </w:rPr>
               <w:drawing>
                 <wp:inline distB="114300" distT="114300" distL="114300" distR="114300">
-                  <wp:extent cx="1352550" cy="1409700"/>
+                  <wp:extent cx="1343025" cy="1343025"/>
                   <wp:effectExtent b="0" l="0" r="0" t="0"/>
                   <wp:docPr id="1" name="image1.png"/>
                   <a:graphic>
@@ -269,7 +125,7 @@
                         <pic:spPr>
                           <a:xfrm>
                             <a:off x="0" y="0"/>
-                            <a:ext cx="1352550" cy="1409700"/>
+                            <a:ext cx="1343025" cy="1343025"/>
                           </a:xfrm>
                           <a:prstGeom prst="rect"/>
                           <a:ln/>
@@ -313,20 +169,21 @@
               </w:pBdr>
               <w:shd w:fill="ffffff" w:val="clear"/>
               <w:spacing w:line="240" w:lineRule="auto"/>
+              <w:jc w:val="left"/>
               <w:rPr>
                 <w:b w:val="1"/>
-                <w:sz w:val="20"/>
-                <w:szCs w:val="20"/>
+                <w:sz w:val="28"/>
+                <w:szCs w:val="28"/>
               </w:rPr>
             </w:pPr>
             <w:r>
               <w:rPr>
                 <w:b w:val="1"/>
-                <w:sz w:val="20"/>
-                <w:szCs w:val="20"/>
+                <w:sz w:val="28"/>
+                <w:szCs w:val="28"/>
                 <w:rtl w:val="0"/>
               </w:rPr>
-              <w:t xml:space="preserve">                   </w:t>
+              <w:t xml:space="preserve">         JACOB BADENHORST</w:t>
             </w:r>
           </w:p>
           <w:p>
@@ -338,41 +195,23 @@
               </w:pBdr>
               <w:shd w:fill="ffffff" w:val="clear"/>
               <w:spacing w:line="240" w:lineRule="auto"/>
+              <w:jc w:val="left"/>
               <w:rPr>
                 <w:b w:val="1"/>
-                <w:sz w:val="20"/>
-                <w:szCs w:val="20"/>
-              </w:rPr>
-            </w:pPr>
-            <w:r>
-              <w:rPr>
-                <w:rtl w:val="0"/>
-              </w:rPr>
-            </w:r>
-          </w:p>
-          <w:p>
-            <w:pPr>
-              <w:pBdr>
-                <w:top w:color="auto" w:space="0" w:sz="0" w:val="none"/>
-                <w:bottom w:color="auto" w:space="0" w:sz="0" w:val="none"/>
-                <w:between w:color="auto" w:space="0" w:sz="0" w:val="none"/>
-              </w:pBdr>
-              <w:shd w:fill="ffffff" w:val="clear"/>
-              <w:spacing w:line="240" w:lineRule="auto"/>
-              <w:rPr>
-                <w:b w:val="1"/>
-                <w:sz w:val="20"/>
-                <w:szCs w:val="20"/>
+                <w:color w:val="4a86e8"/>
+                <w:sz w:val="28"/>
+                <w:szCs w:val="28"/>
               </w:rPr>
             </w:pPr>
             <w:r>
               <w:rPr>
                 <w:b w:val="1"/>
-                <w:sz w:val="20"/>
-                <w:szCs w:val="20"/>
+                <w:color w:val="4a86e8"/>
+                <w:sz w:val="28"/>
+                <w:szCs w:val="28"/>
                 <w:rtl w:val="0"/>
               </w:rPr>
-              <w:t xml:space="preserve">                   </w:t>
+              <w:t xml:space="preserve">  Test Engineer/Test Analyst</w:t>
             </w:r>
           </w:p>
           <w:p>
@@ -396,7 +235,8 @@
                 <w:szCs w:val="20"/>
                 <w:rtl w:val="0"/>
               </w:rPr>
-              <w:t xml:space="preserve">                   Location: </w:t>
+              <w:br w:type="textWrapping"/>
+              <w:t xml:space="preserve">                             </w:t>
             </w:r>
             <w:r>
               <w:rPr>
@@ -428,7 +268,7 @@
                 <w:szCs w:val="20"/>
                 <w:rtl w:val="0"/>
               </w:rPr>
-              <w:t xml:space="preserve">                   Mobile:</w:t>
+              <w:t xml:space="preserve">                                        </w:t>
             </w:r>
             <w:r>
               <w:rPr>
@@ -436,7 +276,7 @@
                 <w:szCs w:val="20"/>
                 <w:rtl w:val="0"/>
               </w:rPr>
-              <w:t xml:space="preserve"> +64 0211257189 </w:t>
+              <w:t xml:space="preserve">+64 0211257189</w:t>
             </w:r>
           </w:p>
           <w:p>
@@ -461,15 +301,7 @@
                 <w:szCs w:val="20"/>
                 <w:rtl w:val="0"/>
               </w:rPr>
-              <w:t xml:space="preserve">                   Email: </w:t>
-            </w:r>
-            <w:r>
-              <w:rPr>
-                <w:sz w:val="20"/>
-                <w:szCs w:val="20"/>
-                <w:rtl w:val="0"/>
-              </w:rPr>
-              <w:t xml:space="preserve"> </w:t>
+              <w:t xml:space="preserve">                            </w:t>
             </w:r>
             <w:r>
               <w:rPr>
@@ -503,16 +335,7 @@
                 <w:szCs w:val="20"/>
                 <w:rtl w:val="0"/>
               </w:rPr>
-              <w:t xml:space="preserve">                   </w:t>
-            </w:r>
-            <w:r>
-              <w:rPr>
-                <w:b w:val="1"/>
-                <w:sz w:val="20"/>
-                <w:szCs w:val="20"/>
-                <w:rtl w:val="0"/>
-              </w:rPr>
-              <w:t xml:space="preserve">GitHub: </w:t>
+              <w:t xml:space="preserve">                                  </w:t>
             </w:r>
             <w:hyperlink r:id="rId7">
               <w:r>
@@ -542,9 +365,9 @@
               <w:shd w:fill="ffffff" w:val="clear"/>
               <w:rPr>
                 <w:b w:val="1"/>
-                <w:color w:val="9e9d9d"/>
-                <w:sz w:val="11"/>
-                <w:szCs w:val="11"/>
+                <w:color w:val="4a86e8"/>
+                <w:sz w:val="28"/>
+                <w:szCs w:val="28"/>
               </w:rPr>
             </w:pPr>
             <w:r>
@@ -554,22 +377,7 @@
                 <w:szCs w:val="20"/>
                 <w:rtl w:val="0"/>
               </w:rPr>
-              <w:t xml:space="preserve">                   </w:t>
-            </w:r>
-            <w:r>
-              <w:rPr>
-                <w:b w:val="1"/>
-                <w:sz w:val="20"/>
-                <w:szCs w:val="20"/>
-                <w:rtl w:val="0"/>
-              </w:rPr>
-              <w:t xml:space="preserve">LinkedIn:</w:t>
-            </w:r>
-            <w:r>
-              <w:rPr>
-                <w:rtl w:val="0"/>
-              </w:rPr>
-              <w:t xml:space="preserve"> </w:t>
+              <w:t xml:space="preserve">                           </w:t>
             </w:r>
             <w:hyperlink r:id="rId8">
               <w:r>
@@ -620,7 +428,7 @@
           <w:bottom w:color="auto" w:space="0" w:sz="0" w:val="none"/>
           <w:between w:color="auto" w:space="0" w:sz="0" w:val="none"/>
         </w:pBdr>
-        <w:jc w:val="center"/>
+        <w:jc w:val="left"/>
         <w:rPr>
           <w:b w:val="1"/>
           <w:color w:val="9e9d9d"/>
@@ -630,23 +438,27 @@
       </w:pPr>
       <w:r>
         <w:rPr>
-          <w:rtl w:val="0"/>
-        </w:rPr>
-      </w:r>
-    </w:p>
-    <w:p>
-      <w:pPr>
-        <w:pBdr>
-          <w:top w:color="auto" w:space="0" w:sz="0" w:val="none"/>
-          <w:bottom w:color="auto" w:space="0" w:sz="0" w:val="none"/>
-          <w:between w:color="auto" w:space="0" w:sz="0" w:val="none"/>
-        </w:pBdr>
-        <w:jc w:val="left"/>
-        <w:rPr>
           <w:b w:val="1"/>
           <w:color w:val="9e9d9d"/>
           <w:sz w:val="11"/>
           <w:szCs w:val="11"/>
+          <w:rtl w:val="0"/>
+        </w:rPr>
+        <w:t xml:space="preserve">••••••••••••••••••••••••••••••••••••••••••••••••••••••••••••••••••••••••••••••••••••••••••••••••••••••••••••••••••••••••••••••••••••••••••••••••••••••••••••••••••••••••••••••••••••••••••••••••••••••••••••••••••••••••••••••••••••••••••</w:t>
+      </w:r>
+    </w:p>
+    <w:p>
+      <w:pPr>
+        <w:pBdr>
+          <w:top w:color="auto" w:space="0" w:sz="0" w:val="none"/>
+          <w:bottom w:color="auto" w:space="0" w:sz="0" w:val="none"/>
+          <w:between w:color="auto" w:space="0" w:sz="0" w:val="none"/>
+        </w:pBdr>
+        <w:jc w:val="center"/>
+        <w:rPr>
+          <w:b w:val="1"/>
+          <w:sz w:val="28"/>
+          <w:szCs w:val="28"/>
         </w:rPr>
       </w:pPr>
       <w:r>
@@ -657,23 +469,8 @@
           <w:szCs w:val="11"/>
           <w:rtl w:val="0"/>
         </w:rPr>
-        <w:t xml:space="preserve">••••••••••••••••••••••••••••••••••••••••••••••••••••••••••••••••••••••••••••••••••••••••••••••••••••••••••••••••••••••••••••••••••••••••••••••••••••••••••••••••••••••••••••••••••••••••••••••••••••••••••••••••••••••••••••••••••••••••••</w:t>
-      </w:r>
-    </w:p>
-    <w:p>
-      <w:pPr>
-        <w:pBdr>
-          <w:top w:color="auto" w:space="0" w:sz="0" w:val="none"/>
-          <w:bottom w:color="auto" w:space="0" w:sz="0" w:val="none"/>
-          <w:between w:color="auto" w:space="0" w:sz="0" w:val="none"/>
-        </w:pBdr>
-        <w:jc w:val="center"/>
-        <w:rPr>
-          <w:b w:val="1"/>
-          <w:sz w:val="28"/>
-          <w:szCs w:val="28"/>
-        </w:rPr>
-      </w:pPr>
+        <w:t xml:space="preserve">•</w:t>
+      </w:r>
       <w:r>
         <w:rPr>
           <w:b w:val="1"/>
@@ -686,89 +483,79 @@
       </w:r>
       <w:r>
         <w:rPr>
+          <w:rtl w:val="0"/>
+        </w:rPr>
+      </w:r>
+    </w:p>
+    <w:p>
+      <w:pPr>
+        <w:pBdr>
+          <w:top w:color="auto" w:space="0" w:sz="0" w:val="none"/>
+          <w:bottom w:color="auto" w:space="0" w:sz="0" w:val="none"/>
+          <w:between w:color="auto" w:space="0" w:sz="0" w:val="none"/>
+        </w:pBdr>
+        <w:shd w:fill="ffffff" w:val="clear"/>
+        <w:spacing w:line="240" w:lineRule="auto"/>
+        <w:jc w:val="center"/>
+        <w:rPr>
+          <w:b w:val="1"/>
+          <w:sz w:val="28"/>
+          <w:szCs w:val="28"/>
+        </w:rPr>
+      </w:pPr>
+      <w:r>
+        <w:rPr>
+          <w:b w:val="1"/>
+          <w:sz w:val="28"/>
+          <w:szCs w:val="28"/>
+          <w:rtl w:val="0"/>
+        </w:rPr>
+        <w:t xml:space="preserve">SUMMARY</w:t>
+      </w:r>
+    </w:p>
+    <w:p>
+      <w:pPr>
+        <w:pBdr>
+          <w:top w:color="auto" w:space="0" w:sz="0" w:val="none"/>
+          <w:bottom w:color="auto" w:space="0" w:sz="0" w:val="none"/>
+          <w:between w:color="auto" w:space="0" w:sz="0" w:val="none"/>
+        </w:pBdr>
+        <w:shd w:fill="ffffff" w:val="clear"/>
+        <w:spacing w:line="240" w:lineRule="auto"/>
+        <w:jc w:val="center"/>
+        <w:rPr>
+          <w:b w:val="1"/>
+          <w:sz w:val="11"/>
+          <w:szCs w:val="11"/>
+        </w:rPr>
+      </w:pPr>
+      <w:r>
+        <w:rPr>
+          <w:rtl w:val="0"/>
+        </w:rPr>
+      </w:r>
+    </w:p>
+    <w:p>
+      <w:pPr>
+        <w:pBdr>
+          <w:top w:color="auto" w:space="0" w:sz="0" w:val="none"/>
+          <w:bottom w:color="auto" w:space="0" w:sz="0" w:val="none"/>
+          <w:between w:color="auto" w:space="0" w:sz="0" w:val="none"/>
+        </w:pBdr>
+        <w:jc w:val="center"/>
+        <w:rPr>
           <w:b w:val="1"/>
           <w:color w:val="9e9d9d"/>
           <w:sz w:val="11"/>
           <w:szCs w:val="11"/>
-          <w:rtl w:val="0"/>
-        </w:rPr>
-        <w:t xml:space="preserve">•</w:t>
-      </w:r>
-      <w:r>
-        <w:rPr>
-          <w:rtl w:val="0"/>
-        </w:rPr>
-      </w:r>
-    </w:p>
-    <w:p>
-      <w:pPr>
-        <w:pBdr>
-          <w:top w:color="auto" w:space="0" w:sz="0" w:val="none"/>
-          <w:bottom w:color="auto" w:space="0" w:sz="0" w:val="none"/>
-          <w:between w:color="auto" w:space="0" w:sz="0" w:val="none"/>
-        </w:pBdr>
-        <w:shd w:fill="ffffff" w:val="clear"/>
-        <w:spacing w:line="240" w:lineRule="auto"/>
-        <w:jc w:val="center"/>
-        <w:rPr>
-          <w:b w:val="1"/>
-          <w:sz w:val="28"/>
-          <w:szCs w:val="28"/>
-        </w:rPr>
-      </w:pPr>
-      <w:r>
-        <w:rPr>
-          <w:b w:val="1"/>
-          <w:sz w:val="28"/>
-          <w:szCs w:val="28"/>
-          <w:rtl w:val="0"/>
-        </w:rPr>
-        <w:t xml:space="preserve">SUMMARY</w:t>
-      </w:r>
-    </w:p>
-    <w:p>
-      <w:pPr>
-        <w:pBdr>
-          <w:top w:color="auto" w:space="0" w:sz="0" w:val="none"/>
-          <w:bottom w:color="auto" w:space="0" w:sz="0" w:val="none"/>
-          <w:between w:color="auto" w:space="0" w:sz="0" w:val="none"/>
-        </w:pBdr>
-        <w:shd w:fill="ffffff" w:val="clear"/>
-        <w:spacing w:line="240" w:lineRule="auto"/>
-        <w:jc w:val="center"/>
-        <w:rPr>
-          <w:b w:val="1"/>
-          <w:sz w:val="11"/>
-          <w:szCs w:val="11"/>
-        </w:rPr>
-      </w:pPr>
-      <w:r>
-        <w:rPr>
-          <w:rtl w:val="0"/>
-        </w:rPr>
-      </w:r>
-    </w:p>
-    <w:p>
-      <w:pPr>
-        <w:pBdr>
-          <w:top w:color="auto" w:space="0" w:sz="0" w:val="none"/>
-          <w:bottom w:color="auto" w:space="0" w:sz="0" w:val="none"/>
-          <w:between w:color="auto" w:space="0" w:sz="0" w:val="none"/>
-        </w:pBdr>
-        <w:jc w:val="center"/>
+        </w:rPr>
+      </w:pPr>
+      <w:r>
         <w:rPr>
           <w:b w:val="1"/>
           <w:color w:val="9e9d9d"/>
           <w:sz w:val="11"/>
           <w:szCs w:val="11"/>
-        </w:rPr>
-      </w:pPr>
-      <w:r>
-        <w:rPr>
-          <w:b w:val="1"/>
-          <w:color w:val="9e9d9d"/>
-          <w:sz w:val="11"/>
-          <w:szCs w:val="11"/>
           <w:rtl w:val="0"/>
         </w:rPr>
         <w:t xml:space="preserve">•••••••••••••••••••••••••••••••••••••••••••••••••••••••••••••••••••••••••••••••••••••••••••••••••••••••••••••••••••••••••••••••••••••••••••••••••••••••••••••••••••••••••••••••••••••••••••••••••••••••••••••••••••••••••••••••••••••••••</w:t>
@@ -854,7 +641,7 @@
           <w:szCs w:val="20"/>
           <w:rtl w:val="0"/>
         </w:rPr>
-        <w:t xml:space="preserve">For the past 10 years,  I’ve been a quality assurance practitioner focusing on open-source test automation and Agile frameworks </w:t>
+        <w:t xml:space="preserve">For the past 10 years, I’ve been a quality assurance practitioner focusing on open-source test automation and Agile frameworks </w:t>
       </w:r>
       <w:r>
         <w:rPr>
@@ -1356,6 +1143,101 @@
         </w:rPr>
         <w:t xml:space="preserve">Senior Test Analyst</w:t>
       </w:r>
+    </w:p>
+    <w:p>
+      <w:pPr>
+        <w:pBdr>
+          <w:top w:color="auto" w:space="0" w:sz="0" w:val="none"/>
+          <w:bottom w:color="auto" w:space="0" w:sz="0" w:val="none"/>
+          <w:between w:color="auto" w:space="0" w:sz="0" w:val="none"/>
+        </w:pBdr>
+        <w:shd w:fill="ffffff" w:val="clear"/>
+        <w:spacing w:line="240" w:lineRule="auto"/>
+        <w:rPr>
+          <w:sz w:val="20"/>
+          <w:szCs w:val="20"/>
+        </w:rPr>
+      </w:pPr>
+      <w:r>
+        <w:rPr>
+          <w:rtl w:val="0"/>
+        </w:rPr>
+      </w:r>
+    </w:p>
+    <w:p>
+      <w:pPr>
+        <w:pBdr>
+          <w:top w:color="auto" w:space="0" w:sz="0" w:val="none"/>
+          <w:bottom w:color="auto" w:space="0" w:sz="0" w:val="none"/>
+          <w:between w:color="auto" w:space="0" w:sz="0" w:val="none"/>
+        </w:pBdr>
+        <w:shd w:fill="ffffff" w:val="clear"/>
+        <w:spacing w:line="240" w:lineRule="auto"/>
+        <w:rPr>
+          <w:sz w:val="20"/>
+          <w:szCs w:val="20"/>
+        </w:rPr>
+      </w:pPr>
+      <w:r>
+        <w:rPr>
+          <w:rtl w:val="0"/>
+        </w:rPr>
+      </w:r>
+    </w:p>
+    <w:p>
+      <w:pPr>
+        <w:pBdr>
+          <w:top w:color="auto" w:space="0" w:sz="0" w:val="none"/>
+          <w:bottom w:color="auto" w:space="0" w:sz="0" w:val="none"/>
+          <w:between w:color="auto" w:space="0" w:sz="0" w:val="none"/>
+        </w:pBdr>
+        <w:shd w:fill="ffffff" w:val="clear"/>
+        <w:spacing w:line="240" w:lineRule="auto"/>
+        <w:rPr>
+          <w:sz w:val="20"/>
+          <w:szCs w:val="20"/>
+        </w:rPr>
+      </w:pPr>
+      <w:r>
+        <w:rPr>
+          <w:rtl w:val="0"/>
+        </w:rPr>
+      </w:r>
+    </w:p>
+    <w:p>
+      <w:pPr>
+        <w:pBdr>
+          <w:top w:color="auto" w:space="0" w:sz="0" w:val="none"/>
+          <w:bottom w:color="auto" w:space="0" w:sz="0" w:val="none"/>
+          <w:between w:color="auto" w:space="0" w:sz="0" w:val="none"/>
+        </w:pBdr>
+        <w:shd w:fill="ffffff" w:val="clear"/>
+        <w:spacing w:line="240" w:lineRule="auto"/>
+        <w:rPr>
+          <w:sz w:val="20"/>
+          <w:szCs w:val="20"/>
+        </w:rPr>
+      </w:pPr>
+      <w:r>
+        <w:rPr>
+          <w:rtl w:val="0"/>
+        </w:rPr>
+      </w:r>
+    </w:p>
+    <w:p>
+      <w:pPr>
+        <w:pBdr>
+          <w:top w:color="auto" w:space="0" w:sz="0" w:val="none"/>
+          <w:bottom w:color="auto" w:space="0" w:sz="0" w:val="none"/>
+          <w:between w:color="auto" w:space="0" w:sz="0" w:val="none"/>
+        </w:pBdr>
+        <w:shd w:fill="ffffff" w:val="clear"/>
+        <w:spacing w:line="240" w:lineRule="auto"/>
+        <w:rPr>
+          <w:sz w:val="20"/>
+          <w:szCs w:val="20"/>
+        </w:rPr>
+      </w:pPr>
       <w:r>
         <w:rPr>
           <w:rtl w:val="0"/>
@@ -1548,7 +1430,7 @@
           <w:color w:val="4a86e8"/>
           <w:rtl w:val="0"/>
         </w:rPr>
-        <w:t xml:space="preserve">Flight Centre Travel Group Australia | Travel &amp; E-commerce - Private Sector</w:t>
+        <w:t xml:space="preserve">Flight Centre Travel Group Australia | Travel &amp; E-commerce</w:t>
       </w:r>
     </w:p>
     <w:p>
@@ -3613,7 +3495,7 @@
           <w:szCs w:val="20"/>
           <w:rtl w:val="0"/>
         </w:rPr>
-        <w:t xml:space="preserve">As a tester, I was tasked with supporting the Health Sector Strategy Technology team and Platforms and Integration for QA throughout the Agile product features and package lifecycles for ACC's Salesforce implementations for Provider Hub and ISCM Integrity Services.</w:t>
+        <w:t xml:space="preserve">As a tester, I was tasked with supporting the Health Sector Strategy Technology team and Platforms and Integration for QA throughout the Agile product features and package lifecycles for the ACC Salesforce implementations for Provider Hub and ISCM Integrity Services.</w:t>
       </w:r>
     </w:p>
     <w:p>
@@ -4232,7 +4114,7 @@
           <w:szCs w:val="20"/>
           <w:rtl w:val="0"/>
         </w:rPr>
-        <w:t xml:space="preserve">Test environment / Salesforce Sandbox test data control via Salesforce administration for population/creation/manipulation of “ProviderHub” Salesforce-supported objects.</w:t>
+        <w:t xml:space="preserve">Test environment / Salesforce Sandbox test data control via Salesforce administration for population/creation/manipulation of ProviderHub Salesforce-supported objects.</w:t>
       </w:r>
     </w:p>
     <w:p>
@@ -4260,7 +4142,7 @@
           <w:szCs w:val="20"/>
           <w:rtl w:val="0"/>
         </w:rPr>
-        <w:t xml:space="preserve">Security model setup/configurations for all supported end-to-end “ProviderHub” form flows in Salesforce.</w:t>
+        <w:t xml:space="preserve">Security model setup/configurations for all supported end-to-end ProviderHub form flows in Salesforce.</w:t>
       </w:r>
     </w:p>
     <w:p>
@@ -4316,7 +4198,7 @@
           <w:szCs w:val="20"/>
           <w:rtl w:val="0"/>
         </w:rPr>
-        <w:t xml:space="preserve">Integration configurations to support “ProviderHub” features and downstream integrated Salesforce APIs/systems.</w:t>
+        <w:t xml:space="preserve">Integration configurations to support ProviderHub features and downstream integrated Salesforce APIs/systems.</w:t>
       </w:r>
     </w:p>
     <w:p>
@@ -4344,7 +4226,7 @@
           <w:szCs w:val="20"/>
           <w:rtl w:val="0"/>
         </w:rPr>
-        <w:t xml:space="preserve">“ProviderHub” / Salesforce form flow/object querying with Salesforce Object Query Language </w:t>
+        <w:t xml:space="preserve">ProviderHub / Salesforce form flow/object querying with Salesforce Object Query Language </w:t>
       </w:r>
       <w:r>
         <w:rPr>
@@ -4612,7 +4494,7 @@
           <w:color w:val="4a86e8"/>
           <w:rtl w:val="0"/>
         </w:rPr>
-        <w:t xml:space="preserve">ANZ - New Zealand | Digital - Business &amp; Everyday Banking Tribe | Financial - Private Sector</w:t>
+        <w:t xml:space="preserve">ANZ - New Zealand | Digital - Business &amp; Everyday Banking | Financial</w:t>
       </w:r>
     </w:p>
     <w:p>
@@ -5066,7 +4948,7 @@
           <w:color w:val="4a86e8"/>
           <w:rtl w:val="0"/>
         </w:rPr>
-        <w:t xml:space="preserve">ANZ - New Zealand | New Zealand Reserve Bank - BS11 BCP compliance | Financial - Private Sector</w:t>
+        <w:t xml:space="preserve">ANZ - New Zealand | New Zealand Reserve Bank - BS11 BCP compliance | Financial</w:t>
       </w:r>
     </w:p>
     <w:p>
@@ -5170,7 +5052,7 @@
           <w:szCs w:val="20"/>
           <w:rtl w:val="0"/>
         </w:rPr>
-        <w:t xml:space="preserve">Seconded to the Cloud/Salesforce project stream as a Senior Test Engineer to ensure that ANZ’s CRM Salesforce integrated systems meet the New Zealand Reserve Bank BS11 statutory risk &amp; compliance policy standards and requirements for the ANZ cloud BCP project/solution.</w:t>
+        <w:t xml:space="preserve">Seconded to the Cloud/Salesforce project stream as a Senior Test Engineer to ensure that the ANZ CRM Salesforce integrated systems meet the New Zealand Reserve Bank BS11 statutory risk &amp; compliance policy standards and requirements for the ANZ cloud BCP project/solution.</w:t>
       </w:r>
     </w:p>
     <w:p>
@@ -5659,6 +5541,63 @@
       </w:pPr>
       <w:r>
         <w:rPr>
+          <w:rtl w:val="0"/>
+        </w:rPr>
+      </w:r>
+    </w:p>
+    <w:p>
+      <w:pPr>
+        <w:pBdr>
+          <w:top w:color="auto" w:space="0" w:sz="0" w:val="none"/>
+          <w:bottom w:color="auto" w:space="0" w:sz="0" w:val="none"/>
+          <w:between w:color="auto" w:space="0" w:sz="0" w:val="none"/>
+        </w:pBdr>
+        <w:shd w:fill="ffffff" w:val="clear"/>
+        <w:spacing w:line="240" w:lineRule="auto"/>
+        <w:rPr>
+          <w:b w:val="1"/>
+        </w:rPr>
+      </w:pPr>
+      <w:r>
+        <w:rPr>
+          <w:rtl w:val="0"/>
+        </w:rPr>
+      </w:r>
+    </w:p>
+    <w:p>
+      <w:pPr>
+        <w:pBdr>
+          <w:top w:color="auto" w:space="0" w:sz="0" w:val="none"/>
+          <w:bottom w:color="auto" w:space="0" w:sz="0" w:val="none"/>
+          <w:between w:color="auto" w:space="0" w:sz="0" w:val="none"/>
+        </w:pBdr>
+        <w:shd w:fill="ffffff" w:val="clear"/>
+        <w:spacing w:line="240" w:lineRule="auto"/>
+        <w:rPr>
+          <w:b w:val="1"/>
+        </w:rPr>
+      </w:pPr>
+      <w:r>
+        <w:rPr>
+          <w:rtl w:val="0"/>
+        </w:rPr>
+      </w:r>
+    </w:p>
+    <w:p>
+      <w:pPr>
+        <w:pBdr>
+          <w:top w:color="auto" w:space="0" w:sz="0" w:val="none"/>
+          <w:bottom w:color="auto" w:space="0" w:sz="0" w:val="none"/>
+          <w:between w:color="auto" w:space="0" w:sz="0" w:val="none"/>
+        </w:pBdr>
+        <w:shd w:fill="ffffff" w:val="clear"/>
+        <w:spacing w:line="240" w:lineRule="auto"/>
+        <w:rPr>
+          <w:b w:val="1"/>
+        </w:rPr>
+      </w:pPr>
+      <w:r>
+        <w:rPr>
           <w:b w:val="1"/>
           <w:rtl w:val="0"/>
         </w:rPr>
@@ -5685,7 +5624,7 @@
           <w:color w:val="4a86e8"/>
           <w:rtl w:val="0"/>
         </w:rPr>
-        <w:t xml:space="preserve">Flux Federation | Energy - Private Sector</w:t>
+        <w:t xml:space="preserve">Flux Federation | Energy</w:t>
       </w:r>
     </w:p>
     <w:p>
@@ -6162,7 +6101,7 @@
           <w:color w:val="4a86e8"/>
           <w:rtl w:val="0"/>
         </w:rPr>
-        <w:t xml:space="preserve">ANZ - New Zealand | Digital - Customer Services Platform (API/Microservices) | Financial - Private Sector </w:t>
+        <w:t xml:space="preserve">ANZ - New Zealand | Customer Services Platform (API/Microservices) | Financial </w:t>
       </w:r>
     </w:p>
     <w:p>
@@ -6562,7 +6501,7 @@
           <w:color w:val="4a86e8"/>
           <w:rtl w:val="0"/>
         </w:rPr>
-        <w:t xml:space="preserve">ANZ - New Zealand | Payments And Institutional - ANZ Direct Online | Financial - Private Sector</w:t>
+        <w:t xml:space="preserve">ANZ - New Zealand | Payments &amp; Institutional - ANZ Direct Online | Financial</w:t>
       </w:r>
     </w:p>
     <w:p>
@@ -6844,6 +6783,44 @@
       </w:pPr>
       <w:r>
         <w:rPr>
+          <w:rtl w:val="0"/>
+        </w:rPr>
+      </w:r>
+    </w:p>
+    <w:p>
+      <w:pPr>
+        <w:pBdr>
+          <w:top w:color="auto" w:space="0" w:sz="0" w:val="none"/>
+          <w:bottom w:color="auto" w:space="0" w:sz="0" w:val="none"/>
+          <w:between w:color="auto" w:space="0" w:sz="0" w:val="none"/>
+        </w:pBdr>
+        <w:shd w:fill="ffffff" w:val="clear"/>
+        <w:spacing w:line="240" w:lineRule="auto"/>
+        <w:rPr>
+          <w:b w:val="1"/>
+        </w:rPr>
+      </w:pPr>
+      <w:r>
+        <w:rPr>
+          <w:rtl w:val="0"/>
+        </w:rPr>
+      </w:r>
+    </w:p>
+    <w:p>
+      <w:pPr>
+        <w:pBdr>
+          <w:top w:color="auto" w:space="0" w:sz="0" w:val="none"/>
+          <w:bottom w:color="auto" w:space="0" w:sz="0" w:val="none"/>
+          <w:between w:color="auto" w:space="0" w:sz="0" w:val="none"/>
+        </w:pBdr>
+        <w:shd w:fill="ffffff" w:val="clear"/>
+        <w:spacing w:line="240" w:lineRule="auto"/>
+        <w:rPr>
+          <w:b w:val="1"/>
+        </w:rPr>
+      </w:pPr>
+      <w:r>
+        <w:rPr>
           <w:b w:val="1"/>
           <w:rtl w:val="0"/>
         </w:rPr>
@@ -6870,7 +6847,7 @@
           <w:color w:val="4a86e8"/>
           <w:rtl w:val="0"/>
         </w:rPr>
-        <w:t xml:space="preserve">ANZ - New Zealand | Digital - GoMoney (Mobile banking app iOS &amp; Android) | Financial - Private Sector</w:t>
+        <w:t xml:space="preserve">ANZ - New Zealand | Digital - GoMoney (Mobile Banking iOS &amp; Android) | Financial - Private Sector</w:t>
       </w:r>
     </w:p>
     <w:p>
@@ -7136,7 +7113,7 @@
           <w:color w:val="4a86e8"/>
           <w:rtl w:val="0"/>
         </w:rPr>
-        <w:t xml:space="preserve">ANZ - New Zealand | Digital - Internet Banking | Financial - Private Sector </w:t>
+        <w:t xml:space="preserve">ANZ - New Zealand | Digital - Internet Banking | Financial</w:t>
       </w:r>
     </w:p>
     <w:p>
@@ -7405,7 +7382,7 @@
           <w:color w:val="4a86e8"/>
           <w:rtl w:val="0"/>
         </w:rPr>
-        <w:t xml:space="preserve">Capgemini - New Zealand | Consulting - Private Sector</w:t>
+        <w:t xml:space="preserve">Capgemini - New Zealand | IT Services &amp; Consulting</w:t>
       </w:r>
     </w:p>
     <w:p>
@@ -7907,7 +7884,7 @@
           <w:color w:val="4a86e8"/>
           <w:rtl w:val="0"/>
         </w:rPr>
-        <w:t xml:space="preserve">Naspers - Spree | E-commerce - Private Sector</w:t>
+        <w:t xml:space="preserve">Naspers - Spree | E-commerce</w:t>
       </w:r>
     </w:p>
     <w:p>
@@ -8465,7 +8442,7 @@
           <w:color w:val="4a86e8"/>
           <w:rtl w:val="0"/>
         </w:rPr>
-        <w:t xml:space="preserve">Zoona (Mobile Transactions Zambia Limited) | Financial - Private Sector</w:t>
+        <w:t xml:space="preserve">Zoona (Mobile Transactions Zambia Limited) | Financial</w:t>
       </w:r>
     </w:p>
     <w:p>
@@ -8763,7 +8740,7 @@
           <w:color w:val="4a86e8"/>
           <w:rtl w:val="0"/>
         </w:rPr>
-        <w:t xml:space="preserve">TradeBridge - POCiT mobile payments | Financial - Private Sector</w:t>
+        <w:t xml:space="preserve">TradeBridge - POCiT Mobile Payments | Financial</w:t>
       </w:r>
     </w:p>
     <w:p>
@@ -9107,7 +9084,7 @@
           <w:color w:val="4a86e8"/>
           <w:rtl w:val="0"/>
         </w:rPr>
-        <w:t xml:space="preserve">Naspers / MIH - Mocality (Kenya and Nigeria) | E-commerce - Private Sector</w:t>
+        <w:t xml:space="preserve">Naspers / MIH - Mocality (Kenya &amp; Nigeria) | E-commerce</w:t>
       </w:r>
     </w:p>
     <w:p>
@@ -9425,7 +9402,7 @@
           <w:color w:val="4a86e8"/>
           <w:rtl w:val="0"/>
         </w:rPr>
-        <w:t xml:space="preserve">VOSS - Unified Communications (UC) Management Solutions | Telecoms  - Private Sector</w:t>
+        <w:t xml:space="preserve">VOSS - Unified Communications (UC) Management Solutions | Telecoms</w:t>
       </w:r>
     </w:p>
     <w:p>
@@ -9831,7 +9808,7 @@
           <w:color w:val="4a86e8"/>
           <w:rtl w:val="0"/>
         </w:rPr>
-        <w:t xml:space="preserve">Enghouse Interactive/Datapulse Ltd. | Telecoms  - Private Sector</w:t>
+        <w:t xml:space="preserve">Enghouse Interactive/Datapulse Ltd. | Telecoms</w:t>
       </w:r>
     </w:p>
     <w:p>
@@ -10198,7 +10175,7 @@
           <w:color w:val="4a86e8"/>
           <w:rtl w:val="0"/>
         </w:rPr>
-        <w:t xml:space="preserve">Redstor (Formerly Attix5) | Business continuity  - Private Sector</w:t>
+        <w:t xml:space="preserve">Redstor (Formerly Attix5) | Business Continuity</w:t>
       </w:r>
     </w:p>
     <w:p>
@@ -10739,7 +10716,7 @@
           <w:color w:val="4a86e8"/>
           <w:rtl w:val="0"/>
         </w:rPr>
-        <w:t xml:space="preserve">Litera (Formerly Workshare) | Security &amp; Governance - Private Sector</w:t>
+        <w:t xml:space="preserve">Litera (Formerly Workshare) | Security &amp; Governance</w:t>
       </w:r>
     </w:p>
     <w:p>
@@ -11075,7 +11052,7 @@
           <w:color w:val="4a86e8"/>
           <w:rtl w:val="0"/>
         </w:rPr>
-        <w:t xml:space="preserve">Thales (Global Telematics/Orchid tracking) | Telematics - Private Sector</w:t>
+        <w:t xml:space="preserve">Thales (Global Telematics/Orchid tracking) | Telematics</w:t>
       </w:r>
     </w:p>
     <w:p>
@@ -11679,7 +11656,7 @@
           <w:highlight w:val="white"/>
           <w:rtl w:val="0"/>
         </w:rPr>
-        <w:t xml:space="preserve">Healthbridge| Medical Billing - Private Sector</w:t>
+        <w:t xml:space="preserve">Healthbridge| Health &amp; Medical Billing</w:t>
       </w:r>
     </w:p>
     <w:p>
@@ -12787,6 +12764,46 @@
           <w:rtl w:val="0"/>
         </w:rPr>
         <w:t xml:space="preserve"> Code of Business Ethics, Anti-Corruption Policy, Competition Laws Policy certifications.</w:t>
+      </w:r>
+    </w:p>
+    <w:p>
+      <w:pPr>
+        <w:pBdr>
+          <w:top w:color="auto" w:space="0" w:sz="0" w:val="none"/>
+          <w:bottom w:color="auto" w:space="0" w:sz="0" w:val="none"/>
+          <w:between w:color="auto" w:space="0" w:sz="0" w:val="none"/>
+        </w:pBdr>
+        <w:shd w:fill="ffffff" w:val="clear"/>
+        <w:spacing w:line="240" w:lineRule="auto"/>
+        <w:rPr>
+          <w:sz w:val="20"/>
+          <w:szCs w:val="20"/>
+        </w:rPr>
+      </w:pPr>
+      <w:r>
+        <w:rPr>
+          <w:rtl w:val="0"/>
+        </w:rPr>
+      </w:r>
+    </w:p>
+    <w:p>
+      <w:pPr>
+        <w:pBdr>
+          <w:top w:color="auto" w:space="0" w:sz="0" w:val="none"/>
+          <w:bottom w:color="auto" w:space="0" w:sz="0" w:val="none"/>
+          <w:between w:color="auto" w:space="0" w:sz="0" w:val="none"/>
+        </w:pBdr>
+        <w:shd w:fill="ffffff" w:val="clear"/>
+        <w:spacing w:line="240" w:lineRule="auto"/>
+        <w:rPr>
+          <w:sz w:val="20"/>
+          <w:szCs w:val="20"/>
+        </w:rPr>
+      </w:pPr>
+      <w:r>
+        <w:rPr>
+          <w:rtl w:val="0"/>
+        </w:rPr>
       </w:r>
     </w:p>
     <w:p>

</xml_diff>

<commit_message>
Styling updates and fixes for HTML to improve mobile rendering - 13 issues fixed. Updated the PDF and docx download files as a result of the HTML Styling updates/fixes.
</commit_message>
<xml_diff>
--- a/Download/JJ_BADENHORST_CV_2025_with_photo.docx
+++ b/Download/JJ_BADENHORST_CV_2025_with_photo.docx
@@ -6688,7 +6688,7 @@
           <w:bottom w:color="auto" w:space="0" w:sz="0" w:val="none"/>
           <w:between w:color="auto" w:space="0" w:sz="0" w:val="none"/>
         </w:pBdr>
-        <w:jc w:val="center"/>
+        <w:jc w:val="left"/>
         <w:rPr>
           <w:b w:val="1"/>
           <w:color w:val="d9d9d9"/>
@@ -6716,86 +6716,6 @@
         </w:pBdr>
         <w:shd w:fill="ffffff" w:val="clear"/>
         <w:spacing w:line="240" w:lineRule="auto"/>
-        <w:jc w:val="center"/>
-        <w:rPr>
-          <w:b w:val="1"/>
-          <w:color w:val="dedede"/>
-          <w:sz w:val="20"/>
-          <w:szCs w:val="20"/>
-        </w:rPr>
-      </w:pPr>
-      <w:r>
-        <w:rPr>
-          <w:rtl w:val="0"/>
-        </w:rPr>
-      </w:r>
-    </w:p>
-    <w:p>
-      <w:pPr>
-        <w:pBdr>
-          <w:top w:color="auto" w:space="0" w:sz="0" w:val="none"/>
-          <w:bottom w:color="auto" w:space="0" w:sz="0" w:val="none"/>
-          <w:between w:color="auto" w:space="0" w:sz="0" w:val="none"/>
-        </w:pBdr>
-        <w:shd w:fill="ffffff" w:val="clear"/>
-        <w:spacing w:line="240" w:lineRule="auto"/>
-        <w:rPr>
-          <w:b w:val="1"/>
-        </w:rPr>
-      </w:pPr>
-      <w:r>
-        <w:rPr>
-          <w:rtl w:val="0"/>
-        </w:rPr>
-      </w:r>
-    </w:p>
-    <w:p>
-      <w:pPr>
-        <w:pBdr>
-          <w:top w:color="auto" w:space="0" w:sz="0" w:val="none"/>
-          <w:bottom w:color="auto" w:space="0" w:sz="0" w:val="none"/>
-          <w:between w:color="auto" w:space="0" w:sz="0" w:val="none"/>
-        </w:pBdr>
-        <w:shd w:fill="ffffff" w:val="clear"/>
-        <w:spacing w:line="240" w:lineRule="auto"/>
-        <w:rPr>
-          <w:b w:val="1"/>
-        </w:rPr>
-      </w:pPr>
-      <w:r>
-        <w:rPr>
-          <w:rtl w:val="0"/>
-        </w:rPr>
-      </w:r>
-    </w:p>
-    <w:p>
-      <w:pPr>
-        <w:pBdr>
-          <w:top w:color="auto" w:space="0" w:sz="0" w:val="none"/>
-          <w:bottom w:color="auto" w:space="0" w:sz="0" w:val="none"/>
-          <w:between w:color="auto" w:space="0" w:sz="0" w:val="none"/>
-        </w:pBdr>
-        <w:shd w:fill="ffffff" w:val="clear"/>
-        <w:spacing w:line="240" w:lineRule="auto"/>
-        <w:rPr>
-          <w:b w:val="1"/>
-        </w:rPr>
-      </w:pPr>
-      <w:r>
-        <w:rPr>
-          <w:rtl w:val="0"/>
-        </w:rPr>
-      </w:r>
-    </w:p>
-    <w:p>
-      <w:pPr>
-        <w:pBdr>
-          <w:top w:color="auto" w:space="0" w:sz="0" w:val="none"/>
-          <w:bottom w:color="auto" w:space="0" w:sz="0" w:val="none"/>
-          <w:between w:color="auto" w:space="0" w:sz="0" w:val="none"/>
-        </w:pBdr>
-        <w:shd w:fill="ffffff" w:val="clear"/>
-        <w:spacing w:line="240" w:lineRule="auto"/>
         <w:rPr>
           <w:b w:val="1"/>
         </w:rPr>
@@ -6847,7 +6767,7 @@
           <w:color w:val="4a86e8"/>
           <w:rtl w:val="0"/>
         </w:rPr>
-        <w:t xml:space="preserve">ANZ - New Zealand | Digital - GoMoney (Mobile Banking iOS &amp; Android) | Financial - Private Sector</w:t>
+        <w:t xml:space="preserve">ANZ - New Zealand | Digital - GoMoney (Mobile Banking iOS &amp; Android) | Financial</w:t>
       </w:r>
     </w:p>
     <w:p>
@@ -8059,6 +7979,26 @@
           <w:rtl w:val="0"/>
         </w:rPr>
         <w:t xml:space="preserve">Spree.co.za was part of the Napers eCommerce division, one of South Africa's leading online fashion e-tailers and the first online shop offering a magazine-styled shopping experience.</w:t>
+      </w:r>
+    </w:p>
+    <w:p>
+      <w:pPr>
+        <w:pBdr>
+          <w:top w:color="auto" w:space="0" w:sz="0" w:val="none"/>
+          <w:bottom w:color="auto" w:space="0" w:sz="0" w:val="none"/>
+          <w:between w:color="auto" w:space="0" w:sz="0" w:val="none"/>
+        </w:pBdr>
+        <w:shd w:fill="ffffff" w:val="clear"/>
+        <w:spacing w:line="240" w:lineRule="auto"/>
+        <w:rPr>
+          <w:sz w:val="20"/>
+          <w:szCs w:val="20"/>
+        </w:rPr>
+      </w:pPr>
+      <w:r>
+        <w:rPr>
+          <w:rtl w:val="0"/>
+        </w:rPr>
       </w:r>
     </w:p>
     <w:p>
@@ -12775,66 +12715,6 @@
         </w:pBdr>
         <w:shd w:fill="ffffff" w:val="clear"/>
         <w:spacing w:line="240" w:lineRule="auto"/>
-        <w:rPr>
-          <w:sz w:val="20"/>
-          <w:szCs w:val="20"/>
-        </w:rPr>
-      </w:pPr>
-      <w:r>
-        <w:rPr>
-          <w:rtl w:val="0"/>
-        </w:rPr>
-      </w:r>
-    </w:p>
-    <w:p>
-      <w:pPr>
-        <w:pBdr>
-          <w:top w:color="auto" w:space="0" w:sz="0" w:val="none"/>
-          <w:bottom w:color="auto" w:space="0" w:sz="0" w:val="none"/>
-          <w:between w:color="auto" w:space="0" w:sz="0" w:val="none"/>
-        </w:pBdr>
-        <w:shd w:fill="ffffff" w:val="clear"/>
-        <w:spacing w:line="240" w:lineRule="auto"/>
-        <w:rPr>
-          <w:sz w:val="20"/>
-          <w:szCs w:val="20"/>
-        </w:rPr>
-      </w:pPr>
-      <w:r>
-        <w:rPr>
-          <w:rtl w:val="0"/>
-        </w:rPr>
-      </w:r>
-    </w:p>
-    <w:p>
-      <w:pPr>
-        <w:pBdr>
-          <w:top w:color="auto" w:space="0" w:sz="0" w:val="none"/>
-          <w:bottom w:color="auto" w:space="0" w:sz="0" w:val="none"/>
-          <w:between w:color="auto" w:space="0" w:sz="0" w:val="none"/>
-        </w:pBdr>
-        <w:shd w:fill="ffffff" w:val="clear"/>
-        <w:spacing w:line="240" w:lineRule="auto"/>
-        <w:rPr>
-          <w:sz w:val="20"/>
-          <w:szCs w:val="20"/>
-        </w:rPr>
-      </w:pPr>
-      <w:r>
-        <w:rPr>
-          <w:rtl w:val="0"/>
-        </w:rPr>
-      </w:r>
-    </w:p>
-    <w:p>
-      <w:pPr>
-        <w:pBdr>
-          <w:top w:color="auto" w:space="0" w:sz="0" w:val="none"/>
-          <w:bottom w:color="auto" w:space="0" w:sz="0" w:val="none"/>
-          <w:between w:color="auto" w:space="0" w:sz="0" w:val="none"/>
-        </w:pBdr>
-        <w:shd w:fill="ffffff" w:val="clear"/>
-        <w:spacing w:line="240" w:lineRule="auto"/>
         <w:jc w:val="center"/>
         <w:rPr>
           <w:b w:val="1"/>
@@ -12884,10 +12764,9 @@
         </w:pBdr>
         <w:shd w:fill="ffffff" w:val="clear"/>
         <w:spacing w:line="240" w:lineRule="auto"/>
-        <w:jc w:val="center"/>
-        <w:rPr>
-          <w:b w:val="1"/>
-          <w:color w:val="dedede"/>
+        <w:rPr>
+          <w:b w:val="1"/>
+          <w:color w:val="4a86e8"/>
           <w:sz w:val="20"/>
           <w:szCs w:val="20"/>
         </w:rPr>

</xml_diff>

<commit_message>
Updated header and body style formatting of HTML cv to improve the legibility for small mobile screens. Increased the content width and updated the bullets to use a round format instead of dash "-". Header image and personal details now swapped around for HTML, DOC and PDF. The bullet format update decreased code total lines by 9239 lines/85.82% [10765-9239=1526] :)
</commit_message>
<xml_diff>
--- a/Download/JJ_BADENHORST_CV_2025_with_photo.docx
+++ b/Download/JJ_BADENHORST_CV_2025_with_photo.docx
@@ -81,61 +81,187 @@
               <w:spacing w:line="240" w:lineRule="auto"/>
               <w:rPr>
                 <w:b w:val="1"/>
-                <w:color w:val="9e9d9d"/>
-                <w:sz w:val="11"/>
-                <w:szCs w:val="11"/>
+                <w:sz w:val="28"/>
+                <w:szCs w:val="28"/>
               </w:rPr>
             </w:pPr>
             <w:r>
               <w:rPr>
                 <w:b w:val="1"/>
-                <w:color w:val="9e9d9d"/>
-                <w:sz w:val="11"/>
-                <w:szCs w:val="11"/>
+                <w:sz w:val="28"/>
+                <w:szCs w:val="28"/>
                 <w:rtl w:val="0"/>
               </w:rPr>
-              <w:t xml:space="preserve">                                 </w:t>
+              <w:t xml:space="preserve">JACOB BADENHORST</w:t>
+            </w:r>
+          </w:p>
+          <w:p>
+            <w:pPr>
+              <w:pBdr>
+                <w:top w:color="auto" w:space="0" w:sz="0" w:val="none"/>
+                <w:bottom w:color="auto" w:space="0" w:sz="0" w:val="none"/>
+                <w:between w:color="auto" w:space="0" w:sz="0" w:val="none"/>
+              </w:pBdr>
+              <w:shd w:fill="ffffff" w:val="clear"/>
+              <w:spacing w:line="240" w:lineRule="auto"/>
+              <w:rPr>
+                <w:b w:val="1"/>
+                <w:color w:val="4a86e8"/>
+                <w:sz w:val="28"/>
+                <w:szCs w:val="28"/>
+              </w:rPr>
+            </w:pPr>
+            <w:r>
+              <w:rPr>
+                <w:b w:val="1"/>
+                <w:color w:val="4a86e8"/>
+                <w:sz w:val="28"/>
+                <w:szCs w:val="28"/>
+                <w:rtl w:val="0"/>
+              </w:rPr>
+              <w:t xml:space="preserve">Test Engineer/Test Analyst</w:t>
+            </w:r>
+          </w:p>
+          <w:p>
+            <w:pPr>
+              <w:pBdr>
+                <w:top w:color="auto" w:space="0" w:sz="0" w:val="none"/>
+                <w:bottom w:color="auto" w:space="0" w:sz="0" w:val="none"/>
+                <w:between w:color="auto" w:space="0" w:sz="0" w:val="none"/>
+              </w:pBdr>
+              <w:shd w:fill="ffffff" w:val="clear"/>
+              <w:spacing w:line="240" w:lineRule="auto"/>
+              <w:rPr>
+                <w:sz w:val="20"/>
+                <w:szCs w:val="20"/>
+              </w:rPr>
+            </w:pPr>
+            <w:r>
+              <w:rPr>
+                <w:b w:val="1"/>
+                <w:sz w:val="20"/>
+                <w:szCs w:val="20"/>
+                <w:rtl w:val="0"/>
+              </w:rPr>
+              <w:br w:type="textWrapping"/>
             </w:r>
             <w:r>
+              <w:rPr>
+                <w:sz w:val="20"/>
+                <w:szCs w:val="20"/>
+                <w:rtl w:val="0"/>
+              </w:rPr>
+              <w:t xml:space="preserve">New Zealand / Australia</w:t>
+            </w:r>
+          </w:p>
+          <w:p>
+            <w:pPr>
+              <w:pBdr>
+                <w:top w:color="auto" w:space="0" w:sz="0" w:val="none"/>
+                <w:bottom w:color="auto" w:space="0" w:sz="0" w:val="none"/>
+                <w:between w:color="auto" w:space="0" w:sz="0" w:val="none"/>
+              </w:pBdr>
+              <w:shd w:fill="ffffff" w:val="clear"/>
+              <w:spacing w:line="240" w:lineRule="auto"/>
+              <w:rPr>
+                <w:sz w:val="20"/>
+                <w:szCs w:val="20"/>
+              </w:rPr>
+            </w:pPr>
+            <w:r>
+              <w:rPr>
+                <w:sz w:val="20"/>
+                <w:szCs w:val="20"/>
+                <w:rtl w:val="0"/>
+              </w:rPr>
+              <w:t xml:space="preserve">+64 0211257189</w:t>
+            </w:r>
+          </w:p>
+          <w:p>
+            <w:pPr>
+              <w:pBdr>
+                <w:top w:color="auto" w:space="0" w:sz="0" w:val="none"/>
+                <w:bottom w:color="auto" w:space="0" w:sz="0" w:val="none"/>
+                <w:between w:color="auto" w:space="0" w:sz="0" w:val="none"/>
+              </w:pBdr>
+              <w:shd w:fill="ffffff" w:val="clear"/>
+              <w:spacing w:line="240" w:lineRule="auto"/>
+              <w:rPr>
+                <w:color w:val="4a86e8"/>
+                <w:sz w:val="20"/>
+                <w:szCs w:val="20"/>
+              </w:rPr>
+            </w:pPr>
+            <w:r>
+              <w:rPr>
+                <w:color w:val="4a86e8"/>
+                <w:sz w:val="20"/>
+                <w:szCs w:val="20"/>
+                <w:rtl w:val="0"/>
+              </w:rPr>
+              <w:t xml:space="preserve">jjbadenhorst@gmail.com</w:t>
+            </w:r>
+          </w:p>
+          <w:p>
+            <w:pPr>
+              <w:pBdr>
+                <w:top w:color="auto" w:space="0" w:sz="0" w:val="none"/>
+                <w:bottom w:color="auto" w:space="0" w:sz="0" w:val="none"/>
+                <w:between w:color="auto" w:space="0" w:sz="0" w:val="none"/>
+              </w:pBdr>
+              <w:shd w:fill="ffffff" w:val="clear"/>
+              <w:rPr>
+                <w:color w:val="4a86e8"/>
+                <w:sz w:val="20"/>
+                <w:szCs w:val="20"/>
+                <w:u w:val="single"/>
+              </w:rPr>
+            </w:pPr>
+            <w:hyperlink r:id="rId6">
+              <w:r>
+                <w:rPr>
+                  <w:color w:val="4a86e8"/>
+                  <w:sz w:val="20"/>
+                  <w:szCs w:val="20"/>
+                  <w:u w:val="single"/>
+                  <w:rtl w:val="0"/>
+                </w:rPr>
+                <w:t xml:space="preserve">www.github.com/badj</w:t>
+              </w:r>
+            </w:hyperlink>
+            <w:r>
+              <w:rPr>
+                <w:rtl w:val="0"/>
+              </w:rPr>
+            </w:r>
+          </w:p>
+          <w:p>
+            <w:pPr>
+              <w:pBdr>
+                <w:top w:color="auto" w:space="0" w:sz="0" w:val="none"/>
+                <w:bottom w:color="auto" w:space="0" w:sz="0" w:val="none"/>
+                <w:between w:color="auto" w:space="0" w:sz="0" w:val="none"/>
+              </w:pBdr>
+              <w:shd w:fill="ffffff" w:val="clear"/>
               <w:rPr>
                 <w:b w:val="1"/>
                 <w:color w:val="9e9d9d"/>
                 <w:sz w:val="11"/>
                 <w:szCs w:val="11"/>
               </w:rPr>
-              <w:drawing>
-                <wp:inline distB="114300" distT="114300" distL="114300" distR="114300">
-                  <wp:extent cx="1343025" cy="1343025"/>
-                  <wp:effectExtent b="0" l="0" r="0" t="0"/>
-                  <wp:docPr id="1" name="image1.png"/>
-                  <a:graphic>
-                    <a:graphicData uri="http://schemas.openxmlformats.org/drawingml/2006/picture">
-                      <pic:pic>
-                        <pic:nvPicPr>
-                          <pic:cNvPr id="0" name="image1.png"/>
-                          <pic:cNvPicPr preferRelativeResize="0"/>
-                        </pic:nvPicPr>
-                        <pic:blipFill>
-                          <a:blip r:embed="rId6"/>
-                          <a:srcRect b="0" l="0" r="0" t="0"/>
-                          <a:stretch>
-                            <a:fillRect/>
-                          </a:stretch>
-                        </pic:blipFill>
-                        <pic:spPr>
-                          <a:xfrm>
-                            <a:off x="0" y="0"/>
-                            <a:ext cx="1343025" cy="1343025"/>
-                          </a:xfrm>
-                          <a:prstGeom prst="rect"/>
-                          <a:ln/>
-                        </pic:spPr>
-                      </pic:pic>
-                    </a:graphicData>
-                  </a:graphic>
-                </wp:inline>
-              </w:drawing>
-            </w:r>
+            </w:pPr>
+            <w:hyperlink r:id="rId7">
+              <w:r>
+                <w:rPr>
+                  <w:color w:val="4a86e8"/>
+                  <w:sz w:val="20"/>
+                  <w:szCs w:val="20"/>
+                  <w:u w:val="single"/>
+                  <w:rtl w:val="0"/>
+                </w:rPr>
+                <w:t xml:space="preserve">www.linkedin.com/in/badjj</w:t>
+              </w:r>
+            </w:hyperlink>
             <w:r>
               <w:rPr>
                 <w:rtl w:val="0"/>
@@ -172,6 +298,7 @@
               <w:jc w:val="left"/>
               <w:rPr>
                 <w:b w:val="1"/>
+                <w:color w:val="4a86e8"/>
                 <w:sz w:val="28"/>
                 <w:szCs w:val="28"/>
               </w:rPr>
@@ -183,214 +310,47 @@
                 <w:szCs w:val="28"/>
                 <w:rtl w:val="0"/>
               </w:rPr>
-              <w:t xml:space="preserve">         JACOB BADENHORST</w:t>
+              <w:t xml:space="preserve">                      </w:t>
             </w:r>
-          </w:p>
-          <w:p>
-            <w:pPr>
-              <w:pBdr>
-                <w:top w:color="auto" w:space="0" w:sz="0" w:val="none"/>
-                <w:bottom w:color="auto" w:space="0" w:sz="0" w:val="none"/>
-                <w:between w:color="auto" w:space="0" w:sz="0" w:val="none"/>
-              </w:pBdr>
-              <w:shd w:fill="ffffff" w:val="clear"/>
-              <w:spacing w:line="240" w:lineRule="auto"/>
-              <w:jc w:val="left"/>
+            <w:r>
               <w:rPr>
                 <w:b w:val="1"/>
-                <w:color w:val="4a86e8"/>
                 <w:sz w:val="28"/>
                 <w:szCs w:val="28"/>
               </w:rPr>
-            </w:pPr>
-            <w:r>
-              <w:rPr>
-                <w:b w:val="1"/>
-                <w:color w:val="4a86e8"/>
-                <w:sz w:val="28"/>
-                <w:szCs w:val="28"/>
-                <w:rtl w:val="0"/>
-              </w:rPr>
-              <w:t xml:space="preserve">  Test Engineer/Test Analyst</w:t>
+              <w:drawing>
+                <wp:inline distB="114300" distT="114300" distL="114300" distR="114300">
+                  <wp:extent cx="1343025" cy="1343025"/>
+                  <wp:effectExtent b="0" l="0" r="0" t="0"/>
+                  <wp:docPr id="1" name="image1.png"/>
+                  <a:graphic>
+                    <a:graphicData uri="http://schemas.openxmlformats.org/drawingml/2006/picture">
+                      <pic:pic>
+                        <pic:nvPicPr>
+                          <pic:cNvPr id="0" name="image1.png"/>
+                          <pic:cNvPicPr preferRelativeResize="0"/>
+                        </pic:nvPicPr>
+                        <pic:blipFill>
+                          <a:blip r:embed="rId8"/>
+                          <a:srcRect b="0" l="0" r="0" t="0"/>
+                          <a:stretch>
+                            <a:fillRect/>
+                          </a:stretch>
+                        </pic:blipFill>
+                        <pic:spPr>
+                          <a:xfrm>
+                            <a:off x="0" y="0"/>
+                            <a:ext cx="1343025" cy="1343025"/>
+                          </a:xfrm>
+                          <a:prstGeom prst="rect"/>
+                          <a:ln/>
+                        </pic:spPr>
+                      </pic:pic>
+                    </a:graphicData>
+                  </a:graphic>
+                </wp:inline>
+              </w:drawing>
             </w:r>
-          </w:p>
-          <w:p>
-            <w:pPr>
-              <w:pBdr>
-                <w:top w:color="auto" w:space="0" w:sz="0" w:val="none"/>
-                <w:bottom w:color="auto" w:space="0" w:sz="0" w:val="none"/>
-                <w:between w:color="auto" w:space="0" w:sz="0" w:val="none"/>
-              </w:pBdr>
-              <w:shd w:fill="ffffff" w:val="clear"/>
-              <w:spacing w:line="240" w:lineRule="auto"/>
-              <w:rPr>
-                <w:sz w:val="20"/>
-                <w:szCs w:val="20"/>
-              </w:rPr>
-            </w:pPr>
-            <w:r>
-              <w:rPr>
-                <w:b w:val="1"/>
-                <w:sz w:val="20"/>
-                <w:szCs w:val="20"/>
-                <w:rtl w:val="0"/>
-              </w:rPr>
-              <w:br w:type="textWrapping"/>
-              <w:t xml:space="preserve">                             </w:t>
-            </w:r>
-            <w:r>
-              <w:rPr>
-                <w:sz w:val="20"/>
-                <w:szCs w:val="20"/>
-                <w:rtl w:val="0"/>
-              </w:rPr>
-              <w:t xml:space="preserve">New Zealand / Australia</w:t>
-            </w:r>
-          </w:p>
-          <w:p>
-            <w:pPr>
-              <w:pBdr>
-                <w:top w:color="auto" w:space="0" w:sz="0" w:val="none"/>
-                <w:bottom w:color="auto" w:space="0" w:sz="0" w:val="none"/>
-                <w:between w:color="auto" w:space="0" w:sz="0" w:val="none"/>
-              </w:pBdr>
-              <w:shd w:fill="ffffff" w:val="clear"/>
-              <w:spacing w:line="240" w:lineRule="auto"/>
-              <w:rPr>
-                <w:sz w:val="20"/>
-                <w:szCs w:val="20"/>
-              </w:rPr>
-            </w:pPr>
-            <w:r>
-              <w:rPr>
-                <w:b w:val="1"/>
-                <w:sz w:val="20"/>
-                <w:szCs w:val="20"/>
-                <w:rtl w:val="0"/>
-              </w:rPr>
-              <w:t xml:space="preserve">                                        </w:t>
-            </w:r>
-            <w:r>
-              <w:rPr>
-                <w:sz w:val="20"/>
-                <w:szCs w:val="20"/>
-                <w:rtl w:val="0"/>
-              </w:rPr>
-              <w:t xml:space="preserve">+64 0211257189</w:t>
-            </w:r>
-          </w:p>
-          <w:p>
-            <w:pPr>
-              <w:pBdr>
-                <w:top w:color="auto" w:space="0" w:sz="0" w:val="none"/>
-                <w:bottom w:color="auto" w:space="0" w:sz="0" w:val="none"/>
-                <w:between w:color="auto" w:space="0" w:sz="0" w:val="none"/>
-              </w:pBdr>
-              <w:shd w:fill="ffffff" w:val="clear"/>
-              <w:spacing w:line="240" w:lineRule="auto"/>
-              <w:rPr>
-                <w:color w:val="4a86e8"/>
-                <w:sz w:val="20"/>
-                <w:szCs w:val="20"/>
-              </w:rPr>
-            </w:pPr>
-            <w:r>
-              <w:rPr>
-                <w:b w:val="1"/>
-                <w:sz w:val="20"/>
-                <w:szCs w:val="20"/>
-                <w:rtl w:val="0"/>
-              </w:rPr>
-              <w:t xml:space="preserve">                            </w:t>
-            </w:r>
-            <w:r>
-              <w:rPr>
-                <w:color w:val="4a86e8"/>
-                <w:sz w:val="20"/>
-                <w:szCs w:val="20"/>
-                <w:rtl w:val="0"/>
-              </w:rPr>
-              <w:t xml:space="preserve">jjbadenhorst@gmail.com</w:t>
-            </w:r>
-          </w:p>
-          <w:p>
-            <w:pPr>
-              <w:pBdr>
-                <w:top w:color="auto" w:space="0" w:sz="0" w:val="none"/>
-                <w:bottom w:color="auto" w:space="0" w:sz="0" w:val="none"/>
-                <w:between w:color="auto" w:space="0" w:sz="0" w:val="none"/>
-              </w:pBdr>
-              <w:shd w:fill="ffffff" w:val="clear"/>
-              <w:rPr>
-                <w:color w:val="4a86e8"/>
-                <w:sz w:val="20"/>
-                <w:szCs w:val="20"/>
-                <w:u w:val="single"/>
-              </w:rPr>
-            </w:pPr>
-            <w:r>
-              <w:rPr>
-                <w:b w:val="1"/>
-                <w:sz w:val="20"/>
-                <w:szCs w:val="20"/>
-                <w:rtl w:val="0"/>
-              </w:rPr>
-              <w:t xml:space="preserve">                                  </w:t>
-            </w:r>
-            <w:hyperlink r:id="rId7">
-              <w:r>
-                <w:rPr>
-                  <w:color w:val="4a86e8"/>
-                  <w:sz w:val="20"/>
-                  <w:szCs w:val="20"/>
-                  <w:u w:val="single"/>
-                  <w:rtl w:val="0"/>
-                </w:rPr>
-                <w:t xml:space="preserve">www.github.com/badj</w:t>
-              </w:r>
-            </w:hyperlink>
-            <w:r>
-              <w:rPr>
-                <w:rtl w:val="0"/>
-              </w:rPr>
-            </w:r>
-          </w:p>
-          <w:p>
-            <w:pPr>
-              <w:pBdr>
-                <w:top w:color="auto" w:space="0" w:sz="0" w:val="none"/>
-                <w:bottom w:color="auto" w:space="0" w:sz="0" w:val="none"/>
-                <w:between w:color="auto" w:space="0" w:sz="0" w:val="none"/>
-              </w:pBdr>
-              <w:shd w:fill="ffffff" w:val="clear"/>
-              <w:rPr>
-                <w:b w:val="1"/>
-                <w:color w:val="4a86e8"/>
-                <w:sz w:val="28"/>
-                <w:szCs w:val="28"/>
-              </w:rPr>
-            </w:pPr>
-            <w:r>
-              <w:rPr>
-                <w:b w:val="1"/>
-                <w:sz w:val="20"/>
-                <w:szCs w:val="20"/>
-                <w:rtl w:val="0"/>
-              </w:rPr>
-              <w:t xml:space="preserve">                           </w:t>
-            </w:r>
-            <w:hyperlink r:id="rId8">
-              <w:r>
-                <w:rPr>
-                  <w:color w:val="4a86e8"/>
-                  <w:sz w:val="20"/>
-                  <w:szCs w:val="20"/>
-                  <w:u w:val="single"/>
-                  <w:rtl w:val="0"/>
-                </w:rPr>
-                <w:t xml:space="preserve">www.linkedin.com/in/badjj</w:t>
-              </w:r>
-            </w:hyperlink>
             <w:r>
               <w:rPr>
                 <w:rtl w:val="0"/>
@@ -428,7 +388,6 @@
           <w:bottom w:color="auto" w:space="0" w:sz="0" w:val="none"/>
           <w:between w:color="auto" w:space="0" w:sz="0" w:val="none"/>
         </w:pBdr>
-        <w:jc w:val="left"/>
         <w:rPr>
           <w:b w:val="1"/>
           <w:color w:val="9e9d9d"/>
@@ -454,33 +413,13 @@
           <w:bottom w:color="auto" w:space="0" w:sz="0" w:val="none"/>
           <w:between w:color="auto" w:space="0" w:sz="0" w:val="none"/>
         </w:pBdr>
-        <w:jc w:val="center"/>
-        <w:rPr>
-          <w:b w:val="1"/>
-          <w:sz w:val="28"/>
-          <w:szCs w:val="28"/>
-        </w:rPr>
-      </w:pPr>
-      <w:r>
         <w:rPr>
           <w:b w:val="1"/>
           <w:color w:val="9e9d9d"/>
           <w:sz w:val="11"/>
           <w:szCs w:val="11"/>
-          <w:rtl w:val="0"/>
-        </w:rPr>
-        <w:t xml:space="preserve">•</w:t>
-      </w:r>
-      <w:r>
-        <w:rPr>
-          <w:b w:val="1"/>
-          <w:color w:val="9e9d9d"/>
-          <w:sz w:val="11"/>
-          <w:szCs w:val="11"/>
-          <w:rtl w:val="0"/>
-        </w:rPr>
-        <w:t xml:space="preserve">•</w:t>
-      </w:r>
+        </w:rPr>
+      </w:pPr>
       <w:r>
         <w:rPr>
           <w:rtl w:val="0"/>
@@ -8027,7 +7966,7 @@
           <w:szCs w:val="20"/>
           <w:rtl w:val="0"/>
         </w:rPr>
-        <w:t xml:space="preserve">Tasked with quality assuring, management of QA processes and Spree E-commerce projects for Naspers-owned magazine publishers with shop fronts hosted and integrated on the </w:t>
+        <w:t xml:space="preserve">Tasked with quality assuring, management of QA processes and Spree E-commerce projects for Naspers-owned magazine publishers with shop fronts hosted and integrated on </w:t>
       </w:r>
       <w:hyperlink r:id="rId26">
         <w:r>
@@ -8038,7 +7977,7 @@
             <w:u w:val="single"/>
             <w:rtl w:val="0"/>
           </w:rPr>
-          <w:t xml:space="preserve">spree.co.za</w:t>
+          <w:t xml:space="preserve">www.spree.co.za</w:t>
         </w:r>
       </w:hyperlink>
       <w:r>

</xml_diff>